<commit_message>
Added login view using JSP
</commit_message>
<xml_diff>
--- a/Web Application with Spring Boot.docx
+++ b/Web Application with Spring Boot.docx
@@ -48,6 +48,9 @@
         <w:jc w:val="center"/>
       </w:pPr>
       <w:r>
+        <w:rPr>
+          <w:noProof/>
+        </w:rPr>
         <w:drawing>
           <wp:inline distT="0" distB="0" distL="0" distR="0" wp14:anchorId="46F0FF2C" wp14:editId="5A9868BC">
             <wp:extent cx="2453880" cy="2622550"/>
@@ -147,10 +150,10 @@
             <v:path o:extrusionok="f" gradientshapeok="t" o:connecttype="rect"/>
             <o:lock v:ext="edit" aspectratio="t"/>
           </v:shapetype>
-          <v:shape id="_x0000_i1026" type="#_x0000_t75" style="width:468pt;height:79pt" o:ole="">
+          <v:shape id="_x0000_i1025" type="#_x0000_t75" style="width:468pt;height:79pt" o:ole="">
             <v:imagedata r:id="rId6" o:title=""/>
           </v:shape>
-          <o:OLEObject Type="Embed" ProgID="Word.OpenDocumentText.12" ShapeID="_x0000_i1026" DrawAspect="Content" ObjectID="_1712669933" r:id="rId7"/>
+          <o:OLEObject Type="Embed" ProgID="Word.OpenDocumentText.12" ShapeID="_x0000_i1025" DrawAspect="Content" ObjectID="_1712677730" r:id="rId7"/>
         </w:object>
       </w:r>
       <w:r>
@@ -212,17 +215,8 @@
           <w:b/>
           <w:bCs/>
         </w:rPr>
-        <w:t>Spring-boot-starter-</w:t>
-      </w:r>
-      <w:proofErr w:type="spellStart"/>
-      <w:r>
-        <w:rPr>
-          <w:b/>
-          <w:bCs/>
-        </w:rPr>
-        <w:t>devtools</w:t>
-      </w:r>
-      <w:proofErr w:type="spellEnd"/>
+        <w:t>Spring-boot-starter-devtools</w:t>
+      </w:r>
       <w:r>
         <w:t xml:space="preserve"> is used for making development tasks easier.</w:t>
       </w:r>
@@ -251,10 +245,10 @@
     <w:p>
       <w:r>
         <w:object w:dxaOrig="9360" w:dyaOrig="4391" w14:anchorId="1384C9C4">
-          <v:shape id="_x0000_i1030" type="#_x0000_t75" style="width:468pt;height:219.5pt" o:ole="">
+          <v:shape id="_x0000_i1026" type="#_x0000_t75" style="width:468pt;height:219.5pt" o:ole="">
             <v:imagedata r:id="rId8" o:title=""/>
           </v:shape>
-          <o:OLEObject Type="Embed" ProgID="Word.OpenDocumentText.12" ShapeID="_x0000_i1030" DrawAspect="Content" ObjectID="_1712669934" r:id="rId9"/>
+          <o:OLEObject Type="Embed" ProgID="Word.OpenDocumentText.12" ShapeID="_x0000_i1026" DrawAspect="Content" ObjectID="_1712677731" r:id="rId9"/>
         </w:object>
       </w:r>
     </w:p>
@@ -294,10 +288,10 @@
     <w:p>
       <w:r>
         <w:object w:dxaOrig="9360" w:dyaOrig="2052" w14:anchorId="5D239CB6">
-          <v:shape id="_x0000_i1034" type="#_x0000_t75" style="width:468pt;height:102.5pt" o:ole="">
+          <v:shape id="_x0000_i1027" type="#_x0000_t75" style="width:468pt;height:102.5pt" o:ole="">
             <v:imagedata r:id="rId10" o:title=""/>
           </v:shape>
-          <o:OLEObject Type="Embed" ProgID="Word.OpenDocumentText.12" ShapeID="_x0000_i1034" DrawAspect="Content" ObjectID="_1712669935" r:id="rId11"/>
+          <o:OLEObject Type="Embed" ProgID="Word.OpenDocumentText.12" ShapeID="_x0000_i1027" DrawAspect="Content" ObjectID="_1712677732" r:id="rId11"/>
         </w:object>
       </w:r>
     </w:p>
@@ -330,10 +324,10 @@
     <w:p>
       <w:r>
         <w:object w:dxaOrig="9360" w:dyaOrig="3223" w14:anchorId="0BEE0E9A">
-          <v:shape id="_x0000_i1039" type="#_x0000_t75" style="width:468pt;height:161pt" o:ole="">
+          <v:shape id="_x0000_i1028" type="#_x0000_t75" style="width:468pt;height:161pt" o:ole="">
             <v:imagedata r:id="rId12" o:title=""/>
           </v:shape>
-          <o:OLEObject Type="Embed" ProgID="Word.OpenDocumentText.12" ShapeID="_x0000_i1039" DrawAspect="Content" ObjectID="_1712669936" r:id="rId13"/>
+          <o:OLEObject Type="Embed" ProgID="Word.OpenDocumentText.12" ShapeID="_x0000_i1028" DrawAspect="Content" ObjectID="_1712677733" r:id="rId13"/>
         </w:object>
       </w:r>
     </w:p>
@@ -392,15 +386,8 @@
         <w:pStyle w:val="Heading2"/>
       </w:pPr>
       <w:r>
-        <w:t xml:space="preserve">File </w:t>
-      </w:r>
-      <w:proofErr w:type="spellStart"/>
-      <w:proofErr w:type="gramStart"/>
-      <w:r>
-        <w:t>application.properties</w:t>
-      </w:r>
-      <w:proofErr w:type="spellEnd"/>
-      <w:proofErr w:type="gramEnd"/>
+        <w:t>File application.properties</w:t>
+      </w:r>
     </w:p>
     <w:p>
       <w:r>
@@ -420,15 +407,7 @@
     </w:p>
     <w:p>
       <w:r>
-        <w:t xml:space="preserve">The controller is that class in Java to which the URL path is matched to. To define a new controller class, create a new class, </w:t>
-      </w:r>
-      <w:proofErr w:type="gramStart"/>
-      <w:r>
-        <w:t>and also</w:t>
-      </w:r>
-      <w:proofErr w:type="gramEnd"/>
-      <w:r>
-        <w:t xml:space="preserve"> add a package name </w:t>
+        <w:t xml:space="preserve">The controller is that class in Java to which the URL path is matched to. To define a new controller class, create a new class, and also add a package name </w:t>
       </w:r>
       <w:r>
         <w:rPr>
@@ -443,6 +422,9 @@
     </w:p>
     <w:p>
       <w:r>
+        <w:rPr>
+          <w:noProof/>
+        </w:rPr>
         <w:drawing>
           <wp:inline distT="0" distB="0" distL="0" distR="0" wp14:anchorId="7EC26A22" wp14:editId="0CC786CD">
             <wp:extent cx="5943600" cy="3225800"/>
@@ -493,10 +475,10 @@
     <w:p>
       <w:r>
         <w:object w:dxaOrig="9360" w:dyaOrig="3494" w14:anchorId="09DEBD55">
-          <v:shape id="_x0000_i1042" type="#_x0000_t75" style="width:468pt;height:174.5pt" o:ole="">
+          <v:shape id="_x0000_i1029" type="#_x0000_t75" style="width:468pt;height:174.5pt" o:ole="">
             <v:imagedata r:id="rId15" o:title=""/>
           </v:shape>
-          <o:OLEObject Type="Embed" ProgID="Word.OpenDocumentText.12" ShapeID="_x0000_i1042" DrawAspect="Content" ObjectID="_1712669937" r:id="rId16"/>
+          <o:OLEObject Type="Embed" ProgID="Word.OpenDocumentText.12" ShapeID="_x0000_i1029" DrawAspect="Content" ObjectID="_1712677734" r:id="rId16"/>
         </w:object>
       </w:r>
     </w:p>
@@ -523,17 +505,7 @@
         <w:t>@RequestMapping</w:t>
       </w:r>
       <w:r>
-        <w:t xml:space="preserve"> for defining the path. However, this code will not work when you will try to access /login. To see the debug logs, set the following property in </w:t>
-      </w:r>
-      <w:proofErr w:type="spellStart"/>
-      <w:proofErr w:type="gramStart"/>
-      <w:r>
-        <w:t>application.properties</w:t>
-      </w:r>
-      <w:proofErr w:type="spellEnd"/>
-      <w:proofErr w:type="gramEnd"/>
-      <w:r>
-        <w:t>.</w:t>
+        <w:t xml:space="preserve"> for defining the path. However, this code will not work when you will try to access /login. To see the debug logs, set the following property in application.properties.</w:t>
       </w:r>
     </w:p>
     <w:bookmarkStart w:id="5" w:name="_MON_1712669618"/>
@@ -541,10 +513,10 @@
     <w:p>
       <w:r>
         <w:object w:dxaOrig="9360" w:dyaOrig="413" w14:anchorId="1FDD33FD">
-          <v:shape id="_x0000_i1045" type="#_x0000_t75" style="width:468pt;height:20.5pt" o:ole="">
+          <v:shape id="_x0000_i1030" type="#_x0000_t75" style="width:468pt;height:20.5pt" o:ole="">
             <v:imagedata r:id="rId17" o:title=""/>
           </v:shape>
-          <o:OLEObject Type="Embed" ProgID="Word.OpenDocumentText.12" ShapeID="_x0000_i1045" DrawAspect="Content" ObjectID="_1712669938" r:id="rId18"/>
+          <o:OLEObject Type="Embed" ProgID="Word.OpenDocumentText.12" ShapeID="_x0000_i1030" DrawAspect="Content" ObjectID="_1712677735" r:id="rId18"/>
         </w:object>
       </w:r>
     </w:p>
@@ -577,10 +549,10 @@
     <w:p>
       <w:r>
         <w:object w:dxaOrig="9360" w:dyaOrig="3962" w14:anchorId="598C9831">
-          <v:shape id="_x0000_i1048" type="#_x0000_t75" style="width:468pt;height:198pt" o:ole="">
+          <v:shape id="_x0000_i1031" type="#_x0000_t75" style="width:468pt;height:198pt" o:ole="">
             <v:imagedata r:id="rId19" o:title=""/>
           </v:shape>
-          <o:OLEObject Type="Embed" ProgID="Word.OpenDocumentText.12" ShapeID="_x0000_i1048" DrawAspect="Content" ObjectID="_1712669939" r:id="rId20"/>
+          <o:OLEObject Type="Embed" ProgID="Word.OpenDocumentText.12" ShapeID="_x0000_i1031" DrawAspect="Content" ObjectID="_1712677736" r:id="rId20"/>
         </w:object>
       </w:r>
     </w:p>
@@ -591,6 +563,9 @@
     </w:p>
     <w:p>
       <w:r>
+        <w:rPr>
+          <w:noProof/>
+        </w:rPr>
         <w:drawing>
           <wp:inline distT="0" distB="0" distL="0" distR="0" wp14:anchorId="5E1E5791" wp14:editId="05D78A11">
             <wp:extent cx="5943600" cy="1308735"/>
@@ -628,7 +603,130 @@
         </w:drawing>
       </w:r>
     </w:p>
-    <w:p/>
+    <w:p>
+      <w:pPr>
+        <w:pStyle w:val="Heading1"/>
+      </w:pPr>
+      <w:r>
+        <w:t>MVC View</w:t>
+      </w:r>
+    </w:p>
+    <w:p>
+      <w:r>
+        <w:t xml:space="preserve">To create a view in spring boot, add the following folder – </w:t>
+      </w:r>
+      <w:r>
+        <w:rPr>
+          <w:b/>
+          <w:bCs/>
+        </w:rPr>
+        <w:t>src/main/webapp/WEB-INF/jsp</w:t>
+      </w:r>
+      <w:r>
+        <w:t xml:space="preserve"> and inside this folder our JSP views will go.</w:t>
+      </w:r>
+      <w:r>
+        <w:t xml:space="preserve"> Now for this to work, add the following in application.properties.</w:t>
+      </w:r>
+    </w:p>
+    <w:bookmarkStart w:id="7" w:name="_MON_1712677435"/>
+    <w:bookmarkEnd w:id="7"/>
+    <w:p>
+      <w:r>
+        <w:object w:dxaOrig="9360" w:dyaOrig="647" w14:anchorId="667C4D07">
+          <v:shape id="_x0000_i1034" type="#_x0000_t75" style="width:468pt;height:32.5pt" o:ole="">
+            <v:imagedata r:id="rId22" o:title=""/>
+          </v:shape>
+          <o:OLEObject Type="Embed" ProgID="Word.OpenDocumentText.12" ShapeID="_x0000_i1034" DrawAspect="Content" ObjectID="_1712677737" r:id="rId23"/>
+        </w:object>
+      </w:r>
+    </w:p>
+    <w:p>
+      <w:r>
+        <w:t>Note that src/main/webapp/ is default, so need to add it in the prefix.</w:t>
+      </w:r>
+    </w:p>
+    <w:p>
+      <w:r>
+        <w:t>Now, for JSP to work, add the following dependency in pom.xml.</w:t>
+      </w:r>
+    </w:p>
+    <w:bookmarkStart w:id="8" w:name="_MON_1712677526"/>
+    <w:bookmarkEnd w:id="8"/>
+    <w:p>
+      <w:r>
+        <w:object w:dxaOrig="9360" w:dyaOrig="1349" w14:anchorId="6F5014DF">
+          <v:shape id="_x0000_i1039" type="#_x0000_t75" style="width:468pt;height:67.5pt" o:ole="">
+            <v:imagedata r:id="rId24" o:title=""/>
+          </v:shape>
+          <o:OLEObject Type="Embed" ProgID="Word.OpenDocumentText.12" ShapeID="_x0000_i1039" DrawAspect="Content" ObjectID="_1712677738" r:id="rId25"/>
+        </w:object>
+      </w:r>
+    </w:p>
+    <w:p>
+      <w:r>
+        <w:t>Now, in the controller that we created above, remove @ResponseBody.</w:t>
+      </w:r>
+    </w:p>
+    <w:bookmarkStart w:id="9" w:name="_MON_1712677608"/>
+    <w:bookmarkEnd w:id="9"/>
+    <w:p>
+      <w:r>
+        <w:object w:dxaOrig="9360" w:dyaOrig="3223" w14:anchorId="1AFEB4D6">
+          <v:shape id="_x0000_i1047" type="#_x0000_t75" style="width:468pt;height:161pt" o:ole="">
+            <v:imagedata r:id="rId26" o:title=""/>
+          </v:shape>
+          <o:OLEObject Type="Embed" ProgID="Word.OpenDocumentText.12" ShapeID="_x0000_i1047" DrawAspect="Content" ObjectID="_1712677739" r:id="rId27"/>
+        </w:object>
+      </w:r>
+    </w:p>
+    <w:p>
+      <w:r>
+        <w:t xml:space="preserve">Now, this will return whatever there is in </w:t>
+      </w:r>
+      <w:r>
+        <w:rPr>
+          <w:b/>
+          <w:bCs/>
+        </w:rPr>
+        <w:t>login.jsp</w:t>
+      </w:r>
+      <w:r>
+        <w:t xml:space="preserve"> which is located in </w:t>
+      </w:r>
+      <w:r>
+        <w:rPr>
+          <w:b/>
+          <w:bCs/>
+        </w:rPr>
+        <w:t>src/main/webapp/WEB-INF/jsp</w:t>
+      </w:r>
+      <w:r>
+        <w:rPr>
+          <w:b/>
+          <w:bCs/>
+        </w:rPr>
+        <w:t>/login.jsp</w:t>
+      </w:r>
+      <w:r>
+        <w:t>. (Shown below)</w:t>
+      </w:r>
+      <w:r>
+        <w:t>.</w:t>
+      </w:r>
+    </w:p>
+    <w:bookmarkStart w:id="10" w:name="_MON_1712677701"/>
+    <w:bookmarkEnd w:id="10"/>
+    <w:p>
+      <w:r>
+        <w:object w:dxaOrig="9360" w:dyaOrig="2052" w14:anchorId="60908C12">
+          <v:shape id="_x0000_i1051" type="#_x0000_t75" style="width:468pt;height:102.5pt" o:ole="">
+            <v:imagedata r:id="rId28" o:title=""/>
+          </v:shape>
+          <o:OLEObject Type="Embed" ProgID="Word.OpenDocumentText.12" ShapeID="_x0000_i1051" DrawAspect="Content" ObjectID="_1712677740" r:id="rId29"/>
+        </w:object>
+      </w:r>
+    </w:p>
     <w:sectPr>
       <w:pgSz w:w="12240" w:h="15840"/>
       <w:pgMar w:top="1440" w:right="1440" w:bottom="1440" w:left="1440" w:header="720" w:footer="720" w:gutter="0"/>

</xml_diff>